<commit_message>
Changed back to overlay
</commit_message>
<xml_diff>
--- a/INFS3208 Project Proposal.docx
+++ b/INFS3208 Project Proposal.docx
@@ -95,7 +95,13 @@
     <w:p/>
     <w:p>
       <w:r>
-        <w:t xml:space="preserve">CDF fitness aims to </w:t>
+        <w:t>CDF fitness</w:t>
+      </w:r>
+      <w:r>
+        <w:t xml:space="preserve"> will offer </w:t>
+      </w:r>
+      <w:r>
+        <w:t xml:space="preserve">informative knowledge in regards to the fitness space for users to learn and grow with. </w:t>
       </w:r>
     </w:p>
     <w:p/>
@@ -104,6 +110,8 @@
         <w:t xml:space="preserve">o Explain the limitations of traditional computing solutions: Why doesn’t traditional computing solve the problem well? </w:t>
       </w:r>
     </w:p>
+    <w:p/>
+    <w:p/>
     <w:p>
       <w:r>
         <w:t>o Explain the benefits brought by cloud computing: How does cloud computing fit into this project?</w:t>
@@ -132,8 +140,11 @@
         <w:t>o Describe what cloud technologies you’ve used in this project (e.g., k8s for the front-end app, NoSQL for the back-end data storage).</w:t>
       </w:r>
     </w:p>
-    <w:p>
-      <w:r>
+    <w:p/>
+    <w:p/>
+    <w:p>
+      <w:r>
+        <w:lastRenderedPageBreak/>
         <w:t xml:space="preserve"> o Provide a monthly cost estimation of all the cloud resources used in this project (e.g., costs of VMs, K8s cluster, networking, Load Balancers, etc.).</w:t>
       </w:r>
     </w:p>

</xml_diff>